<commit_message>
Actualización de manual de Alumno
</commit_message>
<xml_diff>
--- a/trunk/docs/Entregables/Manuales de Usuario/ManualUsuario_AlumnoV1.1.docx
+++ b/trunk/docs/Entregables/Manuales de Usuario/ManualUsuario_AlumnoV1.1.docx
@@ -1,6 +1,6 @@
 
 <file path=word/document.xml><?xml version="1.0" encoding="utf-8"?>
-<w:document xmlns:wpc="http://schemas.microsoft.com/office/word/2010/wordprocessingCanvas" xmlns:mc="http://schemas.openxmlformats.org/markup-compatibility/2006" xmlns:o="urn:schemas-microsoft-com:office:office" xmlns:r="http://schemas.openxmlformats.org/officeDocument/2006/relationships" xmlns:m="http://schemas.openxmlformats.org/officeDocument/2006/math" xmlns:v="urn:schemas-microsoft-com:vml" xmlns:wp14="http://schemas.microsoft.com/office/word/2010/wordprocessingDrawing" xmlns:wp="http://schemas.openxmlformats.org/drawingml/2006/wordprocessingDrawing" xmlns:w10="urn:schemas-microsoft-com:office:word" xmlns:w="http://schemas.openxmlformats.org/wordprocessingml/2006/main" xmlns:w14="http://schemas.microsoft.com/office/word/2010/wordml" xmlns:w15="http://schemas.microsoft.com/office/word/2012/wordml" xmlns:wpg="http://schemas.microsoft.com/office/word/2010/wordprocessingGroup" xmlns:wpi="http://schemas.microsoft.com/office/word/2010/wordprocessingInk" xmlns:wne="http://schemas.microsoft.com/office/word/2006/wordml" xmlns:wps="http://schemas.microsoft.com/office/word/2010/wordprocessingShape" mc:Ignorable="w14 w15 wp14">
+<w:document xmlns:wpc="http://schemas.microsoft.com/office/word/2010/wordprocessingCanvas" xmlns:cx="http://schemas.microsoft.com/office/drawing/2014/chartex" xmlns:mc="http://schemas.openxmlformats.org/markup-compatibility/2006" xmlns:o="urn:schemas-microsoft-com:office:office" xmlns:r="http://schemas.openxmlformats.org/officeDocument/2006/relationships" xmlns:m="http://schemas.openxmlformats.org/officeDocument/2006/math" xmlns:v="urn:schemas-microsoft-com:vml" xmlns:wp14="http://schemas.microsoft.com/office/word/2010/wordprocessingDrawing" xmlns:wp="http://schemas.openxmlformats.org/drawingml/2006/wordprocessingDrawing" xmlns:w10="urn:schemas-microsoft-com:office:word" xmlns:w="http://schemas.openxmlformats.org/wordprocessingml/2006/main" xmlns:w14="http://schemas.microsoft.com/office/word/2010/wordml" xmlns:w15="http://schemas.microsoft.com/office/word/2012/wordml" xmlns:w16se="http://schemas.microsoft.com/office/word/2015/wordml/symex" xmlns:wpg="http://schemas.microsoft.com/office/word/2010/wordprocessingGroup" xmlns:wpi="http://schemas.microsoft.com/office/word/2010/wordprocessingInk" xmlns:wne="http://schemas.microsoft.com/office/word/2006/wordml" xmlns:wps="http://schemas.microsoft.com/office/word/2010/wordprocessingShape" mc:Ignorable="w14 w15 w16se wp14">
   <w:body>
     <w:p>
       <w:pPr>
@@ -335,7 +335,7 @@
     </w:p>
     <w:p>
       <w:pPr>
-        <w:pStyle w:val="Puesto"/>
+        <w:pStyle w:val="Ttulo"/>
         <w:widowControl w:val="0"/>
         <w:spacing w:before="40" w:after="40"/>
         <w:rPr>
@@ -348,7 +348,7 @@
     </w:p>
     <w:p>
       <w:pPr>
-        <w:pStyle w:val="Puesto"/>
+        <w:pStyle w:val="Ttulo"/>
         <w:widowControl w:val="0"/>
         <w:spacing w:before="40" w:after="40"/>
         <w:rPr>
@@ -361,7 +361,7 @@
     </w:p>
     <w:p>
       <w:pPr>
-        <w:pStyle w:val="Puesto"/>
+        <w:pStyle w:val="Ttulo"/>
         <w:rPr>
           <w:rFonts w:ascii="Arial" w:eastAsia="Arial Black" w:hAnsi="Arial" w:cs="Arial"/>
           <w:color w:val="000000"/>
@@ -1025,7 +1025,7 @@
     </w:p>
     <w:p>
       <w:pPr>
-        <w:pStyle w:val="Puesto"/>
+        <w:pStyle w:val="Ttulo"/>
         <w:jc w:val="left"/>
         <w:rPr>
           <w:rFonts w:ascii="Arial" w:hAnsi="Arial" w:cs="Arial"/>
@@ -1314,7 +1314,7 @@
     </w:p>
     <w:p>
       <w:pPr>
-        <w:pStyle w:val="Puesto"/>
+        <w:pStyle w:val="Ttulo"/>
         <w:rPr>
           <w:rFonts w:ascii="Arial" w:hAnsi="Arial" w:cs="Arial"/>
           <w:sz w:val="22"/>
@@ -1821,6 +1821,15 @@
                 <w:lang w:val="es-AR"/>
               </w:rPr>
             </w:pPr>
+            <w:r>
+              <w:rPr>
+                <w:rFonts w:ascii="Arial" w:hAnsi="Arial" w:cs="Arial"/>
+                <w:sz w:val="22"/>
+                <w:szCs w:val="22"/>
+                <w:lang w:val="es-AR"/>
+              </w:rPr>
+              <w:t>11/11/2016</w:t>
+            </w:r>
           </w:p>
         </w:tc>
         <w:tc>
@@ -1845,6 +1854,15 @@
                 <w:lang w:val="es-AR"/>
               </w:rPr>
             </w:pPr>
+            <w:r>
+              <w:rPr>
+                <w:rFonts w:ascii="Arial" w:hAnsi="Arial" w:cs="Arial"/>
+                <w:sz w:val="22"/>
+                <w:szCs w:val="22"/>
+                <w:lang w:val="es-AR"/>
+              </w:rPr>
+              <w:t>1.2</w:t>
+            </w:r>
           </w:p>
         </w:tc>
         <w:tc>
@@ -1868,6 +1886,15 @@
                 <w:lang w:val="es-AR"/>
               </w:rPr>
             </w:pPr>
+            <w:r>
+              <w:rPr>
+                <w:rFonts w:ascii="Arial" w:hAnsi="Arial" w:cs="Arial"/>
+                <w:sz w:val="22"/>
+                <w:szCs w:val="22"/>
+                <w:lang w:val="es-AR"/>
+              </w:rPr>
+              <w:t>Actualización de pantallas</w:t>
+            </w:r>
           </w:p>
         </w:tc>
         <w:tc>
@@ -1891,6 +1918,15 @@
                 <w:lang w:val="es-AR"/>
               </w:rPr>
             </w:pPr>
+            <w:r>
+              <w:rPr>
+                <w:rFonts w:ascii="Arial" w:hAnsi="Arial" w:cs="Arial"/>
+                <w:sz w:val="22"/>
+                <w:szCs w:val="22"/>
+                <w:lang w:val="es-AR"/>
+              </w:rPr>
+              <w:t>Jonatan Caro</w:t>
+            </w:r>
           </w:p>
         </w:tc>
       </w:tr>
@@ -2005,7 +2041,7 @@
     </w:p>
     <w:p>
       <w:pPr>
-        <w:pStyle w:val="TtulodeTDC"/>
+        <w:pStyle w:val="TtuloTDC"/>
         <w:rPr>
           <w:lang w:val="es-ES"/>
         </w:rPr>
@@ -2044,7 +2080,7 @@
       <w:sdtContent>
         <w:p>
           <w:pPr>
-            <w:pStyle w:val="TtulodeTDC"/>
+            <w:pStyle w:val="TtuloTDC"/>
           </w:pPr>
           <w:r>
             <w:rPr>
@@ -2763,9 +2799,9 @@
         </w:rPr>
         <w:drawing>
           <wp:inline distT="0" distB="0" distL="0" distR="0">
-            <wp:extent cx="6120765" cy="3010800"/>
-            <wp:effectExtent l="0" t="0" r="0" b="0"/>
-            <wp:docPr id="5" name="Imagen 5" descr="C:\Users\jcaro\Downloads\screencapture-safe-safabox-1478262774026.png"/>
+            <wp:extent cx="6120765" cy="2983873"/>
+            <wp:effectExtent l="0" t="0" r="0" b="6985"/>
+            <wp:docPr id="4" name="Imagen 4" descr="C:\Users\joni_\Downloads\screencapture-safe-safabox-1478895608375.png"/>
             <wp:cNvGraphicFramePr>
               <a:graphicFrameLocks xmlns:a="http://schemas.openxmlformats.org/drawingml/2006/main" noChangeAspect="1"/>
             </wp:cNvGraphicFramePr>
@@ -2773,13 +2809,13 @@
               <a:graphicData uri="http://schemas.openxmlformats.org/drawingml/2006/picture">
                 <pic:pic xmlns:pic="http://schemas.openxmlformats.org/drawingml/2006/picture">
                   <pic:nvPicPr>
-                    <pic:cNvPr id="0" name="Picture 1" descr="C:\Users\jcaro\Downloads\screencapture-safe-safabox-1478262774026.png"/>
+                    <pic:cNvPr id="0" name="Picture 1" descr="C:\Users\joni_\Downloads\screencapture-safe-safabox-1478895608375.png"/>
                     <pic:cNvPicPr>
                       <a:picLocks noChangeAspect="1" noChangeArrowheads="1"/>
                     </pic:cNvPicPr>
                   </pic:nvPicPr>
                   <pic:blipFill>
-                    <a:blip r:embed="rId20">
+                    <a:blip r:embed="rId20" cstate="print">
                       <a:extLst>
                         <a:ext uri="{28A0092B-C50C-407E-A947-70E740481C1C}">
                           <a14:useLocalDpi xmlns:a14="http://schemas.microsoft.com/office/drawing/2010/main" val="0"/>
@@ -2794,7 +2830,7 @@
                   <pic:spPr bwMode="auto">
                     <a:xfrm>
                       <a:off x="0" y="0"/>
-                      <a:ext cx="6120765" cy="3010800"/>
+                      <a:ext cx="6120765" cy="2983873"/>
                     </a:xfrm>
                     <a:prstGeom prst="rect">
                       <a:avLst/>
@@ -3080,21 +3116,7 @@
         <w:rPr>
           <w:lang w:val="es-AR" w:eastAsia="es-ES"/>
         </w:rPr>
-        <w:t xml:space="preserve">Si se desea ir a la siguiente actividad se deberá hacer </w:t>
-      </w:r>
-      <w:proofErr w:type="spellStart"/>
-      <w:r>
-        <w:rPr>
-          <w:lang w:val="es-AR" w:eastAsia="es-ES"/>
-        </w:rPr>
-        <w:t>click</w:t>
-      </w:r>
-      <w:proofErr w:type="spellEnd"/>
-      <w:r>
-        <w:rPr>
-          <w:lang w:val="es-AR" w:eastAsia="es-ES"/>
-        </w:rPr>
-        <w:t xml:space="preserve"> en el siguiente botón </w:t>
+        <w:t xml:space="preserve">Si se desea ir a la siguiente actividad se deberá hacer click en el siguiente botón </w:t>
       </w:r>
       <w:r>
         <w:rPr>
@@ -3161,16 +3183,7 @@
     </w:p>
     <w:p>
       <w:pPr>
-        <w:pStyle w:val="Prrafodelista"/>
-        <w:ind w:left="0"/>
-        <w:jc w:val="both"/>
-        <w:rPr>
-          <w:lang w:val="es-ES" w:eastAsia="es-ES"/>
-        </w:rPr>
-      </w:pPr>
-    </w:p>
-    <w:p>
-      <w:pPr>
+        <w:jc w:val="center"/>
         <w:rPr>
           <w:lang w:val="es-ES" w:eastAsia="es-ES"/>
         </w:rPr>
@@ -3182,9 +3195,9 @@
         </w:rPr>
         <w:drawing>
           <wp:inline distT="0" distB="0" distL="0" distR="0">
-            <wp:extent cx="6120765" cy="3565767"/>
+            <wp:extent cx="4733058" cy="6081979"/>
             <wp:effectExtent l="0" t="0" r="0" b="0"/>
-            <wp:docPr id="8" name="Imagen 8" descr="C:\Users\jcaro\Downloads\screencapture-safe-safabox-1478262943995.png"/>
+            <wp:docPr id="6" name="Imagen 6" descr="C:\Users\joni_\Downloads\screencapture-safe-safabox-1478895948126.png"/>
             <wp:cNvGraphicFramePr>
               <a:graphicFrameLocks xmlns:a="http://schemas.openxmlformats.org/drawingml/2006/main" noChangeAspect="1"/>
             </wp:cNvGraphicFramePr>
@@ -3192,13 +3205,13 @@
               <a:graphicData uri="http://schemas.openxmlformats.org/drawingml/2006/picture">
                 <pic:pic xmlns:pic="http://schemas.openxmlformats.org/drawingml/2006/picture">
                   <pic:nvPicPr>
-                    <pic:cNvPr id="0" name="Picture 2" descr="C:\Users\jcaro\Downloads\screencapture-safe-safabox-1478262943995.png"/>
+                    <pic:cNvPr id="0" name="Picture 2" descr="C:\Users\joni_\Downloads\screencapture-safe-safabox-1478895948126.png"/>
                     <pic:cNvPicPr>
                       <a:picLocks noChangeAspect="1" noChangeArrowheads="1"/>
                     </pic:cNvPicPr>
                   </pic:nvPicPr>
                   <pic:blipFill>
-                    <a:blip r:embed="rId24">
+                    <a:blip r:embed="rId24" cstate="print">
                       <a:extLst>
                         <a:ext uri="{28A0092B-C50C-407E-A947-70E740481C1C}">
                           <a14:useLocalDpi xmlns:a14="http://schemas.microsoft.com/office/drawing/2010/main" val="0"/>
@@ -3213,7 +3226,7 @@
                   <pic:spPr bwMode="auto">
                     <a:xfrm>
                       <a:off x="0" y="0"/>
-                      <a:ext cx="6120765" cy="3565767"/>
+                      <a:ext cx="4734629" cy="6083997"/>
                     </a:xfrm>
                     <a:prstGeom prst="rect">
                       <a:avLst/>
@@ -3318,27 +3331,13 @@
         <w:rPr>
           <w:lang w:val="es-ES" w:eastAsia="es-ES"/>
         </w:rPr>
-        <w:t xml:space="preserve">realizar </w:t>
-      </w:r>
-      <w:proofErr w:type="spellStart"/>
+        <w:t>realizar cli</w:t>
+      </w:r>
       <w:r>
         <w:rPr>
           <w:lang w:val="es-ES" w:eastAsia="es-ES"/>
         </w:rPr>
-        <w:t>cli</w:t>
-      </w:r>
-      <w:r>
-        <w:rPr>
-          <w:lang w:val="es-ES" w:eastAsia="es-ES"/>
-        </w:rPr>
-        <w:t>ck</w:t>
-      </w:r>
-      <w:proofErr w:type="spellEnd"/>
-      <w:r>
-        <w:rPr>
-          <w:lang w:val="es-ES" w:eastAsia="es-ES"/>
-        </w:rPr>
-        <w:t xml:space="preserve"> en</w:t>
+        <w:t>ck en</w:t>
       </w:r>
       <w:r>
         <w:rPr>
@@ -3383,11 +3382,12 @@
       <w:pPr>
         <w:pStyle w:val="Prrafodelista"/>
         <w:ind w:left="0"/>
-        <w:jc w:val="both"/>
+        <w:jc w:val="center"/>
         <w:rPr>
           <w:lang w:val="es-ES" w:eastAsia="es-ES"/>
         </w:rPr>
       </w:pPr>
+      <w:bookmarkStart w:id="4" w:name="_GoBack"/>
       <w:r>
         <w:rPr>
           <w:noProof/>
@@ -3395,9 +3395,9 @@
         </w:rPr>
         <w:drawing>
           <wp:inline distT="0" distB="0" distL="0" distR="0">
-            <wp:extent cx="6120765" cy="2790366"/>
-            <wp:effectExtent l="0" t="0" r="0" b="0"/>
-            <wp:docPr id="18" name="Imagen 18" descr="C:\Users\jcaro\Downloads\screencapture-safe-safabox-1478264032809.png"/>
+            <wp:extent cx="6120765" cy="3768096"/>
+            <wp:effectExtent l="0" t="0" r="0" b="3810"/>
+            <wp:docPr id="7" name="Imagen 7" descr="C:\Users\joni_\Downloads\screencapture-safe-safabox-1478896017732.png"/>
             <wp:cNvGraphicFramePr>
               <a:graphicFrameLocks xmlns:a="http://schemas.openxmlformats.org/drawingml/2006/main" noChangeAspect="1"/>
             </wp:cNvGraphicFramePr>
@@ -3405,13 +3405,13 @@
               <a:graphicData uri="http://schemas.openxmlformats.org/drawingml/2006/picture">
                 <pic:pic xmlns:pic="http://schemas.openxmlformats.org/drawingml/2006/picture">
                   <pic:nvPicPr>
-                    <pic:cNvPr id="0" name="Picture 7" descr="C:\Users\jcaro\Downloads\screencapture-safe-safabox-1478264032809.png"/>
+                    <pic:cNvPr id="0" name="Picture 3" descr="C:\Users\joni_\Downloads\screencapture-safe-safabox-1478896017732.png"/>
                     <pic:cNvPicPr>
                       <a:picLocks noChangeAspect="1" noChangeArrowheads="1"/>
                     </pic:cNvPicPr>
                   </pic:nvPicPr>
                   <pic:blipFill>
-                    <a:blip r:embed="rId25">
+                    <a:blip r:embed="rId25" cstate="print">
                       <a:extLst>
                         <a:ext uri="{28A0092B-C50C-407E-A947-70E740481C1C}">
                           <a14:useLocalDpi xmlns:a14="http://schemas.microsoft.com/office/drawing/2010/main" val="0"/>
@@ -3426,7 +3426,7 @@
                   <pic:spPr bwMode="auto">
                     <a:xfrm>
                       <a:off x="0" y="0"/>
-                      <a:ext cx="6120765" cy="2790366"/>
+                      <a:ext cx="6120765" cy="3768096"/>
                     </a:xfrm>
                     <a:prstGeom prst="rect">
                       <a:avLst/>
@@ -3442,6 +3442,7 @@
           </wp:inline>
         </w:drawing>
       </w:r>
+      <w:bookmarkEnd w:id="4"/>
     </w:p>
     <w:p>
       <w:pPr>
@@ -3464,8 +3465,6 @@
           <w:lang w:val="es-ES" w:eastAsia="es-ES"/>
         </w:rPr>
       </w:pPr>
-      <w:bookmarkStart w:id="4" w:name="_GoBack"/>
-      <w:bookmarkEnd w:id="4"/>
     </w:p>
     <w:sectPr>
       <w:headerReference w:type="default" r:id="rId26"/>
@@ -3480,7 +3479,7 @@
 </file>
 
 <file path=word/endnotes.xml><?xml version="1.0" encoding="utf-8"?>
-<w:endnotes xmlns:wpc="http://schemas.microsoft.com/office/word/2010/wordprocessingCanvas" xmlns:mc="http://schemas.openxmlformats.org/markup-compatibility/2006" xmlns:o="urn:schemas-microsoft-com:office:office" xmlns:r="http://schemas.openxmlformats.org/officeDocument/2006/relationships" xmlns:m="http://schemas.openxmlformats.org/officeDocument/2006/math" xmlns:v="urn:schemas-microsoft-com:vml" xmlns:wp14="http://schemas.microsoft.com/office/word/2010/wordprocessingDrawing" xmlns:wp="http://schemas.openxmlformats.org/drawingml/2006/wordprocessingDrawing" xmlns:w10="urn:schemas-microsoft-com:office:word" xmlns:w="http://schemas.openxmlformats.org/wordprocessingml/2006/main" xmlns:w14="http://schemas.microsoft.com/office/word/2010/wordml" xmlns:w15="http://schemas.microsoft.com/office/word/2012/wordml" xmlns:wpg="http://schemas.microsoft.com/office/word/2010/wordprocessingGroup" xmlns:wpi="http://schemas.microsoft.com/office/word/2010/wordprocessingInk" xmlns:wne="http://schemas.microsoft.com/office/word/2006/wordml" xmlns:wps="http://schemas.microsoft.com/office/word/2010/wordprocessingShape" mc:Ignorable="w14 w15 wp14">
+<w:endnotes xmlns:wpc="http://schemas.microsoft.com/office/word/2010/wordprocessingCanvas" xmlns:cx="http://schemas.microsoft.com/office/drawing/2014/chartex" xmlns:mc="http://schemas.openxmlformats.org/markup-compatibility/2006" xmlns:o="urn:schemas-microsoft-com:office:office" xmlns:r="http://schemas.openxmlformats.org/officeDocument/2006/relationships" xmlns:m="http://schemas.openxmlformats.org/officeDocument/2006/math" xmlns:v="urn:schemas-microsoft-com:vml" xmlns:wp14="http://schemas.microsoft.com/office/word/2010/wordprocessingDrawing" xmlns:wp="http://schemas.openxmlformats.org/drawingml/2006/wordprocessingDrawing" xmlns:w10="urn:schemas-microsoft-com:office:word" xmlns:w="http://schemas.openxmlformats.org/wordprocessingml/2006/main" xmlns:w14="http://schemas.microsoft.com/office/word/2010/wordml" xmlns:w15="http://schemas.microsoft.com/office/word/2012/wordml" xmlns:w16se="http://schemas.microsoft.com/office/word/2015/wordml/symex" xmlns:wpg="http://schemas.microsoft.com/office/word/2010/wordprocessingGroup" xmlns:wpi="http://schemas.microsoft.com/office/word/2010/wordprocessingInk" xmlns:wne="http://schemas.microsoft.com/office/word/2006/wordml" xmlns:wps="http://schemas.microsoft.com/office/word/2010/wordprocessingShape" mc:Ignorable="w14 w15 w16se wp14">
   <w:endnote w:type="separator" w:id="-1">
     <w:p>
       <w:r>
@@ -3499,7 +3498,7 @@
 </file>
 
 <file path=word/footer1.xml><?xml version="1.0" encoding="utf-8"?>
-<w:ftr xmlns:wpc="http://schemas.microsoft.com/office/word/2010/wordprocessingCanvas" xmlns:mc="http://schemas.openxmlformats.org/markup-compatibility/2006" xmlns:o="urn:schemas-microsoft-com:office:office" xmlns:r="http://schemas.openxmlformats.org/officeDocument/2006/relationships" xmlns:m="http://schemas.openxmlformats.org/officeDocument/2006/math" xmlns:v="urn:schemas-microsoft-com:vml" xmlns:wp14="http://schemas.microsoft.com/office/word/2010/wordprocessingDrawing" xmlns:wp="http://schemas.openxmlformats.org/drawingml/2006/wordprocessingDrawing" xmlns:w10="urn:schemas-microsoft-com:office:word" xmlns:w="http://schemas.openxmlformats.org/wordprocessingml/2006/main" xmlns:w14="http://schemas.microsoft.com/office/word/2010/wordml" xmlns:w15="http://schemas.microsoft.com/office/word/2012/wordml" xmlns:wpg="http://schemas.microsoft.com/office/word/2010/wordprocessingGroup" xmlns:wpi="http://schemas.microsoft.com/office/word/2010/wordprocessingInk" xmlns:wne="http://schemas.microsoft.com/office/word/2006/wordml" xmlns:wps="http://schemas.microsoft.com/office/word/2010/wordprocessingShape" mc:Ignorable="w14 w15 wp14">
+<w:ftr xmlns:wpc="http://schemas.microsoft.com/office/word/2010/wordprocessingCanvas" xmlns:cx="http://schemas.microsoft.com/office/drawing/2014/chartex" xmlns:mc="http://schemas.openxmlformats.org/markup-compatibility/2006" xmlns:o="urn:schemas-microsoft-com:office:office" xmlns:r="http://schemas.openxmlformats.org/officeDocument/2006/relationships" xmlns:m="http://schemas.openxmlformats.org/officeDocument/2006/math" xmlns:v="urn:schemas-microsoft-com:vml" xmlns:wp14="http://schemas.microsoft.com/office/word/2010/wordprocessingDrawing" xmlns:wp="http://schemas.openxmlformats.org/drawingml/2006/wordprocessingDrawing" xmlns:w10="urn:schemas-microsoft-com:office:word" xmlns:w="http://schemas.openxmlformats.org/wordprocessingml/2006/main" xmlns:w14="http://schemas.microsoft.com/office/word/2010/wordml" xmlns:w15="http://schemas.microsoft.com/office/word/2012/wordml" xmlns:w16se="http://schemas.microsoft.com/office/word/2015/wordml/symex" xmlns:wpg="http://schemas.microsoft.com/office/word/2010/wordprocessingGroup" xmlns:wpi="http://schemas.microsoft.com/office/word/2010/wordprocessingInk" xmlns:wne="http://schemas.microsoft.com/office/word/2006/wordml" xmlns:wps="http://schemas.microsoft.com/office/word/2010/wordprocessingShape" mc:Ignorable="w14 w15 w16se wp14">
   <w:p>
     <w:pPr>
       <w:pStyle w:val="Piedepgina"/>
@@ -3657,7 +3656,7 @@
         <w:noProof/>
         <w:lang w:val="es-AR"/>
       </w:rPr>
-      <w:t>04/11/2016</w:t>
+      <w:t>11/11/2016</w:t>
     </w:r>
     <w:r>
       <w:rPr>
@@ -3675,7 +3674,7 @@
 </file>
 
 <file path=word/footnotes.xml><?xml version="1.0" encoding="utf-8"?>
-<w:footnotes xmlns:wpc="http://schemas.microsoft.com/office/word/2010/wordprocessingCanvas" xmlns:mc="http://schemas.openxmlformats.org/markup-compatibility/2006" xmlns:o="urn:schemas-microsoft-com:office:office" xmlns:r="http://schemas.openxmlformats.org/officeDocument/2006/relationships" xmlns:m="http://schemas.openxmlformats.org/officeDocument/2006/math" xmlns:v="urn:schemas-microsoft-com:vml" xmlns:wp14="http://schemas.microsoft.com/office/word/2010/wordprocessingDrawing" xmlns:wp="http://schemas.openxmlformats.org/drawingml/2006/wordprocessingDrawing" xmlns:w10="urn:schemas-microsoft-com:office:word" xmlns:w="http://schemas.openxmlformats.org/wordprocessingml/2006/main" xmlns:w14="http://schemas.microsoft.com/office/word/2010/wordml" xmlns:w15="http://schemas.microsoft.com/office/word/2012/wordml" xmlns:wpg="http://schemas.microsoft.com/office/word/2010/wordprocessingGroup" xmlns:wpi="http://schemas.microsoft.com/office/word/2010/wordprocessingInk" xmlns:wne="http://schemas.microsoft.com/office/word/2006/wordml" xmlns:wps="http://schemas.microsoft.com/office/word/2010/wordprocessingShape" mc:Ignorable="w14 w15 wp14">
+<w:footnotes xmlns:wpc="http://schemas.microsoft.com/office/word/2010/wordprocessingCanvas" xmlns:cx="http://schemas.microsoft.com/office/drawing/2014/chartex" xmlns:mc="http://schemas.openxmlformats.org/markup-compatibility/2006" xmlns:o="urn:schemas-microsoft-com:office:office" xmlns:r="http://schemas.openxmlformats.org/officeDocument/2006/relationships" xmlns:m="http://schemas.openxmlformats.org/officeDocument/2006/math" xmlns:v="urn:schemas-microsoft-com:vml" xmlns:wp14="http://schemas.microsoft.com/office/word/2010/wordprocessingDrawing" xmlns:wp="http://schemas.openxmlformats.org/drawingml/2006/wordprocessingDrawing" xmlns:w10="urn:schemas-microsoft-com:office:word" xmlns:w="http://schemas.openxmlformats.org/wordprocessingml/2006/main" xmlns:w14="http://schemas.microsoft.com/office/word/2010/wordml" xmlns:w15="http://schemas.microsoft.com/office/word/2012/wordml" xmlns:w16se="http://schemas.microsoft.com/office/word/2015/wordml/symex" xmlns:wpg="http://schemas.microsoft.com/office/word/2010/wordprocessingGroup" xmlns:wpi="http://schemas.microsoft.com/office/word/2010/wordprocessingInk" xmlns:wne="http://schemas.microsoft.com/office/word/2006/wordml" xmlns:wps="http://schemas.microsoft.com/office/word/2010/wordprocessingShape" mc:Ignorable="w14 w15 w16se wp14">
   <w:footnote w:type="separator" w:id="-1">
     <w:p>
       <w:r>
@@ -3694,7 +3693,7 @@
 </file>
 
 <file path=word/header1.xml><?xml version="1.0" encoding="utf-8"?>
-<w:hdr xmlns:wpc="http://schemas.microsoft.com/office/word/2010/wordprocessingCanvas" xmlns:mc="http://schemas.openxmlformats.org/markup-compatibility/2006" xmlns:o="urn:schemas-microsoft-com:office:office" xmlns:r="http://schemas.openxmlformats.org/officeDocument/2006/relationships" xmlns:m="http://schemas.openxmlformats.org/officeDocument/2006/math" xmlns:v="urn:schemas-microsoft-com:vml" xmlns:wp14="http://schemas.microsoft.com/office/word/2010/wordprocessingDrawing" xmlns:wp="http://schemas.openxmlformats.org/drawingml/2006/wordprocessingDrawing" xmlns:w10="urn:schemas-microsoft-com:office:word" xmlns:w="http://schemas.openxmlformats.org/wordprocessingml/2006/main" xmlns:w14="http://schemas.microsoft.com/office/word/2010/wordml" xmlns:w15="http://schemas.microsoft.com/office/word/2012/wordml" xmlns:wpg="http://schemas.microsoft.com/office/word/2010/wordprocessingGroup" xmlns:wpi="http://schemas.microsoft.com/office/word/2010/wordprocessingInk" xmlns:wne="http://schemas.microsoft.com/office/word/2006/wordml" xmlns:wps="http://schemas.microsoft.com/office/word/2010/wordprocessingShape" mc:Ignorable="w14 w15 wp14">
+<w:hdr xmlns:wpc="http://schemas.microsoft.com/office/word/2010/wordprocessingCanvas" xmlns:cx="http://schemas.microsoft.com/office/drawing/2014/chartex" xmlns:mc="http://schemas.openxmlformats.org/markup-compatibility/2006" xmlns:o="urn:schemas-microsoft-com:office:office" xmlns:r="http://schemas.openxmlformats.org/officeDocument/2006/relationships" xmlns:m="http://schemas.openxmlformats.org/officeDocument/2006/math" xmlns:v="urn:schemas-microsoft-com:vml" xmlns:wp14="http://schemas.microsoft.com/office/word/2010/wordprocessingDrawing" xmlns:wp="http://schemas.openxmlformats.org/drawingml/2006/wordprocessingDrawing" xmlns:w10="urn:schemas-microsoft-com:office:word" xmlns:w="http://schemas.openxmlformats.org/wordprocessingml/2006/main" xmlns:w14="http://schemas.microsoft.com/office/word/2010/wordml" xmlns:w15="http://schemas.microsoft.com/office/word/2012/wordml" xmlns:w16se="http://schemas.microsoft.com/office/word/2015/wordml/symex" xmlns:wpg="http://schemas.microsoft.com/office/word/2010/wordprocessingGroup" xmlns:wpi="http://schemas.microsoft.com/office/word/2010/wordprocessingInk" xmlns:wne="http://schemas.microsoft.com/office/word/2006/wordml" xmlns:wps="http://schemas.microsoft.com/office/word/2010/wordprocessingShape" mc:Ignorable="w14 w15 w16se wp14">
   <w:tbl>
     <w:tblPr>
       <w:tblW w:w="10711" w:type="dxa"/>
@@ -4094,7 +4093,7 @@
 </file>
 
 <file path=word/numbering.xml><?xml version="1.0" encoding="utf-8"?>
-<w:numbering xmlns:wpc="http://schemas.microsoft.com/office/word/2010/wordprocessingCanvas" xmlns:mc="http://schemas.openxmlformats.org/markup-compatibility/2006" xmlns:o="urn:schemas-microsoft-com:office:office" xmlns:r="http://schemas.openxmlformats.org/officeDocument/2006/relationships" xmlns:m="http://schemas.openxmlformats.org/officeDocument/2006/math" xmlns:v="urn:schemas-microsoft-com:vml" xmlns:wp14="http://schemas.microsoft.com/office/word/2010/wordprocessingDrawing" xmlns:wp="http://schemas.openxmlformats.org/drawingml/2006/wordprocessingDrawing" xmlns:w10="urn:schemas-microsoft-com:office:word" xmlns:w="http://schemas.openxmlformats.org/wordprocessingml/2006/main" xmlns:w14="http://schemas.microsoft.com/office/word/2010/wordml" xmlns:w15="http://schemas.microsoft.com/office/word/2012/wordml" xmlns:wpg="http://schemas.microsoft.com/office/word/2010/wordprocessingGroup" xmlns:wpi="http://schemas.microsoft.com/office/word/2010/wordprocessingInk" xmlns:wne="http://schemas.microsoft.com/office/word/2006/wordml" xmlns:wps="http://schemas.microsoft.com/office/word/2010/wordprocessingShape" mc:Ignorable="w14 w15 wp14">
+<w:numbering xmlns:wpc="http://schemas.microsoft.com/office/word/2010/wordprocessingCanvas" xmlns:cx="http://schemas.microsoft.com/office/drawing/2014/chartex" xmlns:mc="http://schemas.openxmlformats.org/markup-compatibility/2006" xmlns:o="urn:schemas-microsoft-com:office:office" xmlns:r="http://schemas.openxmlformats.org/officeDocument/2006/relationships" xmlns:m="http://schemas.openxmlformats.org/officeDocument/2006/math" xmlns:v="urn:schemas-microsoft-com:vml" xmlns:wp14="http://schemas.microsoft.com/office/word/2010/wordprocessingDrawing" xmlns:wp="http://schemas.openxmlformats.org/drawingml/2006/wordprocessingDrawing" xmlns:w10="urn:schemas-microsoft-com:office:word" xmlns:w="http://schemas.openxmlformats.org/wordprocessingml/2006/main" xmlns:w14="http://schemas.microsoft.com/office/word/2010/wordml" xmlns:w15="http://schemas.microsoft.com/office/word/2012/wordml" xmlns:w16se="http://schemas.microsoft.com/office/word/2015/wordml/symex" xmlns:wpg="http://schemas.microsoft.com/office/word/2010/wordprocessingGroup" xmlns:wpi="http://schemas.microsoft.com/office/word/2010/wordprocessingInk" xmlns:wne="http://schemas.microsoft.com/office/word/2006/wordml" xmlns:wps="http://schemas.microsoft.com/office/word/2010/wordprocessingShape" mc:Ignorable="w14 w15 w16se wp14">
   <w:abstractNum w:abstractNumId="0" w15:restartNumberingAfterBreak="0">
     <w:nsid w:val="00697D58"/>
     <w:multiLevelType w:val="hybridMultilevel"/>
@@ -6515,7 +6514,7 @@
 </file>
 
 <file path=word/styles.xml><?xml version="1.0" encoding="utf-8"?>
-<w:styles xmlns:mc="http://schemas.openxmlformats.org/markup-compatibility/2006" xmlns:r="http://schemas.openxmlformats.org/officeDocument/2006/relationships" xmlns:w="http://schemas.openxmlformats.org/wordprocessingml/2006/main" xmlns:w14="http://schemas.microsoft.com/office/word/2010/wordml" xmlns:w15="http://schemas.microsoft.com/office/word/2012/wordml" mc:Ignorable="w14 w15">
+<w:styles xmlns:mc="http://schemas.openxmlformats.org/markup-compatibility/2006" xmlns:r="http://schemas.openxmlformats.org/officeDocument/2006/relationships" xmlns:w="http://schemas.openxmlformats.org/wordprocessingml/2006/main" xmlns:w14="http://schemas.microsoft.com/office/word/2010/wordml" xmlns:w15="http://schemas.microsoft.com/office/word/2012/wordml" xmlns:w16se="http://schemas.microsoft.com/office/word/2015/wordml/symex" mc:Ignorable="w14 w15 w16se">
   <w:docDefaults>
     <w:rPrDefault>
       <w:rPr>
@@ -7456,7 +7455,7 @@
       <w:ind w:left="-720" w:right="-4320"/>
     </w:pPr>
   </w:style>
-  <w:style w:type="paragraph" w:styleId="Puesto">
+  <w:style w:type="paragraph" w:styleId="Ttulo">
     <w:name w:val="Title"/>
     <w:basedOn w:val="Normal"/>
     <w:qFormat/>
@@ -7924,7 +7923,7 @@
       <w:contextualSpacing/>
     </w:pPr>
   </w:style>
-  <w:style w:type="paragraph" w:styleId="TtulodeTDC">
+  <w:style w:type="paragraph" w:styleId="TtuloTDC">
     <w:name w:val="TOC Heading"/>
     <w:basedOn w:val="Ttulo1"/>
     <w:next w:val="Normal"/>
@@ -8217,7 +8216,7 @@
 </file>
 
 <file path=customXml/itemProps1.xml><?xml version="1.0" encoding="utf-8"?>
-<ds:datastoreItem xmlns:ds="http://schemas.openxmlformats.org/officeDocument/2006/customXml" ds:itemID="{297540A0-CE5D-438C-8234-1C22A80DBCA0}">
+<ds:datastoreItem xmlns:ds="http://schemas.openxmlformats.org/officeDocument/2006/customXml" ds:itemID="{047E8E3D-ADB1-4F66-91A0-BF216D3C962C}">
   <ds:schemaRefs>
     <ds:schemaRef ds:uri="http://schemas.openxmlformats.org/officeDocument/2006/bibliography"/>
   </ds:schemaRefs>

</xml_diff>